<commit_message>
Mise à jour complète TraducXion v2.5 - Auth + Pages fonctionnelles
</commit_message>
<xml_diff>
--- a/DOC-PROJET/Cahier_Charges_TraduckXion_v2.6_MAJ.docx
+++ b/DOC-PROJET/Cahier_Charges_TraduckXion_v2.6_MAJ.docx
@@ -13,7 +13,13 @@
         <w:rPr>
           <w:lang w:val="fr-FR"/>
         </w:rPr>
-        <w:t>CAHIER DES CHARGES TECHNIQUE – TRADUCKXION V2.5</w:t>
+        <w:t>CAHIER DES CHARGES TECHNIQUE – TRADUCKXION V2.</w:t>
+      </w:r>
+      <w:r>
+        <w:rPr>
+          <w:lang w:val="fr-FR"/>
+        </w:rPr>
+        <w:t>6</w:t>
       </w:r>
     </w:p>
     <w:p>

</xml_diff>